<commit_message>
final update for regular expressions and y10 attacks
</commit_message>
<xml_diff>
--- a/ALevel/RegularAndContextFreeLanguages/RegularExpressionQuestions.docx
+++ b/ALevel/RegularAndContextFreeLanguages/RegularExpressionQuestions.docx
@@ -99,6 +99,9 @@
         <w:pStyle w:val="ListParagraph"/>
       </w:pPr>
       <w:r>
+        <w:rPr>
+          <w:noProof/>
+        </w:rPr>
         <w:drawing>
           <wp:inline distT="0" distB="0" distL="0" distR="0" wp14:anchorId="4920AE85" wp14:editId="27A127EC">
             <wp:extent cx="4839128" cy="1390727"/>
@@ -137,6 +140,18 @@
       </w:r>
     </w:p>
     <w:p/>
+    <w:p>
+      <w:pPr>
+        <w:pStyle w:val="ListParagraph"/>
+        <w:numPr>
+          <w:ilvl w:val="0"/>
+          <w:numId w:val="4"/>
+        </w:numPr>
+      </w:pPr>
+      <w:r>
+        <w:t>What is a regular language?</w:t>
+      </w:r>
+    </w:p>
     <w:p/>
     <w:p>
       <w:r>
@@ -192,13 +207,7 @@
         </w:numPr>
       </w:pPr>
       <w:r>
-        <w:t xml:space="preserve">The digits to the left of the decimal </w:t>
-      </w:r>
-      <w:r>
-        <w:t xml:space="preserve">point (the pound part) </w:t>
-      </w:r>
-      <w:r>
-        <w:t xml:space="preserve">may consist of a single zero digit, otherwise the sequence must not start with a zero digit. </w:t>
+        <w:t xml:space="preserve">The digits to the left of the decimal point (the pound part) may consist of a single zero digit, otherwise the sequence must not start with a zero digit. </w:t>
       </w:r>
     </w:p>
     <w:p>
@@ -1395,6 +1404,7 @@
   <w:style w:type="character" w:default="1" w:styleId="DefaultParagraphFont">
     <w:name w:val="Default Paragraph Font"/>
     <w:uiPriority w:val="1"/>
+    <w:semiHidden/>
     <w:unhideWhenUsed/>
   </w:style>
   <w:style w:type="table" w:default="1" w:styleId="TableNormal">

</xml_diff>